<commit_message>
Final touches on the documents of our project
</commit_message>
<xml_diff>
--- a/DigitalSchool documents/DocumentationCrocs.docx
+++ b/DigitalSchool documents/DocumentationCrocs.docx
@@ -656,9 +656,8 @@
                 <w:sz w:val="32"/>
                 <w:szCs w:val="32"/>
               </w:rPr>
-              <w:t xml:space="preserve">Veselin </w:t>
+              <w:t>Veselin Bo</w:t>
             </w:r>
-            <w:proofErr w:type="spellStart"/>
             <w:r>
               <w:rPr>
                 <w:b w:val="0"/>
@@ -666,9 +665,17 @@
                 <w:sz w:val="32"/>
                 <w:szCs w:val="32"/>
               </w:rPr>
-              <w:t>Boqnov</w:t>
+              <w:t>ya</w:t>
             </w:r>
-            <w:proofErr w:type="spellEnd"/>
+            <w:r>
+              <w:rPr>
+                <w:b w:val="0"/>
+                <w:bCs w:val="0"/>
+                <w:sz w:val="32"/>
+                <w:szCs w:val="32"/>
+              </w:rPr>
+              <w:t>nov</w:t>
+            </w:r>
           </w:p>
         </w:tc>
         <w:tc>
@@ -830,7 +837,35 @@
           <w:sz w:val="36"/>
           <w:szCs w:val="36"/>
         </w:rPr>
-        <w:t>Our idea is to create an open(public), society usable test, about...! It will be free and by it many people will be able to test their knowledge on…!</w:t>
+        <w:t>Our idea is to create an open(public), society usable test, about</w:t>
+      </w:r>
+      <w:r>
+        <w:rPr>
+          <w:sz w:val="36"/>
+          <w:szCs w:val="36"/>
+        </w:rPr>
+        <w:t xml:space="preserve"> the theme: Biology</w:t>
+      </w:r>
+      <w:r>
+        <w:rPr>
+          <w:sz w:val="36"/>
+          <w:szCs w:val="36"/>
+        </w:rPr>
+        <w:t xml:space="preserve">! It will be free and by it many people will be able to test their knowledge </w:t>
+      </w:r>
+      <w:r>
+        <w:rPr>
+          <w:sz w:val="36"/>
+          <w:szCs w:val="36"/>
+        </w:rPr>
+        <w:t>on biology</w:t>
+      </w:r>
+      <w:r>
+        <w:rPr>
+          <w:sz w:val="36"/>
+          <w:szCs w:val="36"/>
+        </w:rPr>
+        <w:t>!</w:t>
       </w:r>
     </w:p>
     <w:p>
@@ -1261,8 +1296,10 @@
         </w:numPr>
         <w:spacing w:line="259" w:lineRule="auto"/>
         <w:rPr>
-          <w:sz w:val="32"/>
-          <w:szCs w:val="32"/>
+          <w:b/>
+          <w:bCs/>
+          <w:sz w:val="48"/>
+          <w:szCs w:val="48"/>
         </w:rPr>
       </w:pPr>
       <w:r>
@@ -1291,37 +1328,60 @@
         </w:numPr>
         <w:spacing w:line="259" w:lineRule="auto"/>
         <w:rPr>
+          <w:b/>
+          <w:bCs/>
+          <w:sz w:val="48"/>
+          <w:szCs w:val="48"/>
+        </w:rPr>
+      </w:pPr>
+      <w:r>
+        <w:rPr>
+          <w:b/>
+          <w:bCs/>
           <w:sz w:val="32"/>
           <w:szCs w:val="32"/>
         </w:rPr>
-      </w:pPr>
-      <w:r>
-        <w:rPr>
-          <w:b/>
-          <w:bCs/>
+        <w:t xml:space="preserve">Team </w:t>
+      </w:r>
+      <w:r>
+        <w:rPr>
           <w:sz w:val="32"/>
           <w:szCs w:val="32"/>
         </w:rPr>
-        <w:t xml:space="preserve">Discord </w:t>
-      </w:r>
-      <w:r>
-        <w:rPr>
+        <w:t>– mainly for communication</w:t>
+      </w:r>
+    </w:p>
+    <w:p>
+      <w:pPr>
+        <w:pStyle w:val="afd"/>
+        <w:numPr>
+          <w:ilvl w:val="0"/>
+          <w:numId w:val="1"/>
+        </w:numPr>
+        <w:spacing w:line="259" w:lineRule="auto"/>
+        <w:rPr>
+          <w:b/>
+          <w:bCs/>
+          <w:sz w:val="48"/>
+          <w:szCs w:val="48"/>
+        </w:rPr>
+      </w:pPr>
+      <w:r>
+        <w:rPr>
+          <w:b/>
+          <w:bCs/>
           <w:sz w:val="32"/>
           <w:szCs w:val="32"/>
         </w:rPr>
-        <w:t>– communication</w:t>
-      </w:r>
-    </w:p>
-    <w:p>
-      <w:pPr>
-        <w:ind w:left="360"/>
-        <w:rPr>
-          <w:b/>
-          <w:bCs/>
-          <w:sz w:val="48"/>
-          <w:szCs w:val="48"/>
-        </w:rPr>
-      </w:pPr>
+        <w:t xml:space="preserve">Lua </w:t>
+      </w:r>
+      <w:r>
+        <w:rPr>
+          <w:sz w:val="32"/>
+          <w:szCs w:val="32"/>
+        </w:rPr>
+        <w:t>– for creating the builder</w:t>
+      </w:r>
     </w:p>
     <w:p>
       <w:pPr>
@@ -1784,6 +1844,119 @@
     </w:lvl>
   </w:abstractNum>
   <w:abstractNum w:abstractNumId="1" w15:restartNumberingAfterBreak="0">
+    <w:nsid w:val="2BAE71DD"/>
+    <w:multiLevelType w:val="multilevel"/>
+    <w:tmpl w:val="F724ADC2"/>
+    <w:lvl w:ilvl="0">
+      <w:start w:val="1"/>
+      <w:numFmt w:val="decimal"/>
+      <w:lvlText w:val="%1."/>
+      <w:lvlJc w:val="left"/>
+      <w:pPr>
+        <w:tabs>
+          <w:tab w:val="num" w:pos="720"/>
+        </w:tabs>
+        <w:ind w:left="720" w:hanging="360"/>
+      </w:pPr>
+    </w:lvl>
+    <w:lvl w:ilvl="1" w:tentative="1">
+      <w:start w:val="1"/>
+      <w:numFmt w:val="decimal"/>
+      <w:lvlText w:val="%2."/>
+      <w:lvlJc w:val="left"/>
+      <w:pPr>
+        <w:tabs>
+          <w:tab w:val="num" w:pos="1440"/>
+        </w:tabs>
+        <w:ind w:left="1440" w:hanging="360"/>
+      </w:pPr>
+    </w:lvl>
+    <w:lvl w:ilvl="2" w:tentative="1">
+      <w:start w:val="1"/>
+      <w:numFmt w:val="decimal"/>
+      <w:lvlText w:val="%3."/>
+      <w:lvlJc w:val="left"/>
+      <w:pPr>
+        <w:tabs>
+          <w:tab w:val="num" w:pos="2160"/>
+        </w:tabs>
+        <w:ind w:left="2160" w:hanging="360"/>
+      </w:pPr>
+    </w:lvl>
+    <w:lvl w:ilvl="3" w:tentative="1">
+      <w:start w:val="1"/>
+      <w:numFmt w:val="decimal"/>
+      <w:lvlText w:val="%4."/>
+      <w:lvlJc w:val="left"/>
+      <w:pPr>
+        <w:tabs>
+          <w:tab w:val="num" w:pos="2880"/>
+        </w:tabs>
+        <w:ind w:left="2880" w:hanging="360"/>
+      </w:pPr>
+    </w:lvl>
+    <w:lvl w:ilvl="4" w:tentative="1">
+      <w:start w:val="1"/>
+      <w:numFmt w:val="decimal"/>
+      <w:lvlText w:val="%5."/>
+      <w:lvlJc w:val="left"/>
+      <w:pPr>
+        <w:tabs>
+          <w:tab w:val="num" w:pos="3600"/>
+        </w:tabs>
+        <w:ind w:left="3600" w:hanging="360"/>
+      </w:pPr>
+    </w:lvl>
+    <w:lvl w:ilvl="5" w:tentative="1">
+      <w:start w:val="1"/>
+      <w:numFmt w:val="decimal"/>
+      <w:lvlText w:val="%6."/>
+      <w:lvlJc w:val="left"/>
+      <w:pPr>
+        <w:tabs>
+          <w:tab w:val="num" w:pos="4320"/>
+        </w:tabs>
+        <w:ind w:left="4320" w:hanging="360"/>
+      </w:pPr>
+    </w:lvl>
+    <w:lvl w:ilvl="6" w:tentative="1">
+      <w:start w:val="1"/>
+      <w:numFmt w:val="decimal"/>
+      <w:lvlText w:val="%7."/>
+      <w:lvlJc w:val="left"/>
+      <w:pPr>
+        <w:tabs>
+          <w:tab w:val="num" w:pos="5040"/>
+        </w:tabs>
+        <w:ind w:left="5040" w:hanging="360"/>
+      </w:pPr>
+    </w:lvl>
+    <w:lvl w:ilvl="7" w:tentative="1">
+      <w:start w:val="1"/>
+      <w:numFmt w:val="decimal"/>
+      <w:lvlText w:val="%8."/>
+      <w:lvlJc w:val="left"/>
+      <w:pPr>
+        <w:tabs>
+          <w:tab w:val="num" w:pos="5760"/>
+        </w:tabs>
+        <w:ind w:left="5760" w:hanging="360"/>
+      </w:pPr>
+    </w:lvl>
+    <w:lvl w:ilvl="8" w:tentative="1">
+      <w:start w:val="1"/>
+      <w:numFmt w:val="decimal"/>
+      <w:lvlText w:val="%9."/>
+      <w:lvlJc w:val="left"/>
+      <w:pPr>
+        <w:tabs>
+          <w:tab w:val="num" w:pos="6480"/>
+        </w:tabs>
+        <w:ind w:left="6480" w:hanging="360"/>
+      </w:pPr>
+    </w:lvl>
+  </w:abstractNum>
+  <w:abstractNum w:abstractNumId="2" w15:restartNumberingAfterBreak="0">
     <w:nsid w:val="66B74EBC"/>
     <w:multiLevelType w:val="hybridMultilevel"/>
     <w:tmpl w:val="AED00CAE"/>
@@ -1900,6 +2073,9 @@
     <w:abstractNumId w:val="0"/>
   </w:num>
   <w:num w:numId="2" w16cid:durableId="915632151">
+    <w:abstractNumId w:val="2"/>
+  </w:num>
+  <w:num w:numId="3" w16cid:durableId="863516262">
     <w:abstractNumId w:val="1"/>
   </w:num>
 </w:numbering>
@@ -3340,6 +3516,19 @@
       <w:contextualSpacing/>
     </w:pPr>
   </w:style>
+  <w:style w:type="paragraph" w:customStyle="1" w:styleId="messagelistitem050f9">
+    <w:name w:val="messagelistitem__050f9"/>
+    <w:basedOn w:val="a"/>
+    <w:rsid w:val="000B5BEA"/>
+    <w:pPr>
+      <w:spacing w:before="100" w:beforeAutospacing="1" w:after="100" w:afterAutospacing="1" w:line="240" w:lineRule="auto"/>
+    </w:pPr>
+    <w:rPr>
+      <w:rFonts w:ascii="Times New Roman" w:eastAsia="Times New Roman" w:hAnsi="Times New Roman" w:cs="Times New Roman"/>
+      <w:sz w:val="24"/>
+      <w:szCs w:val="24"/>
+    </w:rPr>
+  </w:style>
 </w:styles>
 </file>
 

</xml_diff>